<commit_message>
change invoice and receipt to support excess
</commit_message>
<xml_diff>
--- a/storage/app/default/documents/invoice_summary_cgd.docx
+++ b/storage/app/default/documents/invoice_summary_cgd.docx
@@ -547,6 +547,110 @@
           </w:p>
         </w:tc>
       </w:tr>
+      <w:tr>
+        <w:tc>
+          <w:tcPr>
+            <w:tcW w:w="6521" w:type="dxa"/>
+            <w:shd w:val="clear" w:color="auto" w:fill="auto"/>
+          </w:tcPr>
+          <w:p>
+            <w:pPr>
+              <w:spacing w:after="0" w:line="240" w:lineRule="auto"/>
+              <w:rPr>
+                <w:rFonts w:ascii="Browallia New" w:hAnsi="Browallia New" w:cs="Browallia New" w:hint="cs"/>
+                <w:b/>
+                <w:bCs/>
+                <w:i/>
+                <w:iCs/>
+                <w:noProof/>
+                <w:sz w:val="28"/>
+                <w:cs/>
+              </w:rPr>
+            </w:pPr>
+            <w:bookmarkStart w:id="0" w:name="_GoBack"/>
+            <w:r>
+              <w:rPr>
+                <w:rFonts w:ascii="Browallia New" w:hAnsi="Browallia New" w:cs="Browallia New" w:hint="cs"/>
+                <w:b/>
+                <w:bCs/>
+                <w:i/>
+                <w:iCs/>
+                <w:noProof/>
+                <w:sz w:val="28"/>
+                <w:cs/>
+              </w:rPr>
+              <w:t>จำนวนเงินส่วนเกินสิทธิ์ (ผู้ป่วยร่วมจ่าย)</w:t>
+            </w:r>
+          </w:p>
+        </w:tc>
+        <w:tc>
+          <w:tcPr>
+            <w:tcW w:w="1418" w:type="dxa"/>
+          </w:tcPr>
+          <w:p>
+            <w:pPr>
+              <w:spacing w:after="0" w:line="240" w:lineRule="auto"/>
+              <w:jc w:val="right"/>
+              <w:rPr>
+                <w:rFonts w:ascii="Browallia New" w:hAnsi="Browallia New" w:cs="Browallia New"/>
+                <w:b/>
+                <w:bCs/>
+                <w:noProof/>
+                <w:sz w:val="28"/>
+              </w:rPr>
+            </w:pPr>
+          </w:p>
+        </w:tc>
+        <w:tc>
+          <w:tcPr>
+            <w:tcW w:w="1418" w:type="dxa"/>
+            <w:shd w:val="clear" w:color="auto" w:fill="auto"/>
+          </w:tcPr>
+          <w:p>
+            <w:pPr>
+              <w:spacing w:after="0" w:line="240" w:lineRule="auto"/>
+              <w:jc w:val="right"/>
+              <w:rPr>
+                <w:rFonts w:ascii="Browallia New" w:hAnsi="Browallia New" w:cs="Browallia New"/>
+                <w:b/>
+                <w:bCs/>
+                <w:noProof/>
+                <w:sz w:val="28"/>
+              </w:rPr>
+            </w:pPr>
+          </w:p>
+        </w:tc>
+        <w:tc>
+          <w:tcPr>
+            <w:tcW w:w="1588" w:type="dxa"/>
+            <w:shd w:val="clear" w:color="auto" w:fill="auto"/>
+          </w:tcPr>
+          <w:p>
+            <w:pPr>
+              <w:spacing w:after="0" w:line="240" w:lineRule="auto"/>
+              <w:jc w:val="right"/>
+              <w:rPr>
+                <w:rFonts w:ascii="Browallia New" w:hAnsi="Browallia New" w:cs="Browallia New"/>
+                <w:b/>
+                <w:bCs/>
+                <w:noProof/>
+                <w:sz w:val="28"/>
+              </w:rPr>
+            </w:pPr>
+            <w:r>
+              <w:rPr>
+                <w:rFonts w:ascii="Browallia New" w:hAnsi="Browallia New" w:cs="Browallia New"/>
+                <w:b/>
+                <w:bCs/>
+                <w:noProof/>
+                <w:sz w:val="28"/>
+              </w:rPr>
+              <w:t>[grandFinalExcessPrice;block=tbs:row;when [grandFinalExcessPrice]+-0;]</w:t>
+            </w:r>
+          </w:p>
+        </w:tc>
+      </w:tr>
+      <w:bookmarkEnd w:id="0"/>
     </w:tbl>
     <w:p>
       <w:pPr>
@@ -3714,7 +3818,6 @@
               <w:sz w:val="28"/>
             </w:rPr>
           </w:pPr>
-          <w:bookmarkStart w:id="0" w:name="_GoBack"/>
           <w:r>
             <w:rPr>
               <w:rFonts w:ascii="Browallia New" w:hAnsi="Browallia New" w:cs="Browallia New"/>
@@ -3723,7 +3826,6 @@
             </w:rPr>
             <w:t>[patientData.name_real_th;ope=formatname]</w:t>
           </w:r>
-          <w:bookmarkEnd w:id="0"/>
         </w:p>
       </w:tc>
     </w:tr>

</xml_diff>